<commit_message>
add answers on requirements
</commit_message>
<xml_diff>
--- a/Тестирование технических требований.docx
+++ b/Тестирование технических требований.docx
@@ -1,6 +1,6 @@
 
 <file path=word/document.xml><?xml version="1.0" encoding="utf-8"?>
-<w:document xmlns:wpc="http://schemas.microsoft.com/office/word/2010/wordprocessingCanvas" xmlns:cx="http://schemas.microsoft.com/office/drawing/2014/chartex" xmlns:cx1="http://schemas.microsoft.com/office/drawing/2015/9/8/chartex" xmlns:cx2="http://schemas.microsoft.com/office/drawing/2015/10/21/chartex" xmlns:cx3="http://schemas.microsoft.com/office/drawing/2016/5/9/chartex" xmlns:cx4="http://schemas.microsoft.com/office/drawing/2016/5/10/chartex" xmlns:cx5="http://schemas.microsoft.com/office/drawing/2016/5/11/chartex" xmlns:cx6="http://schemas.microsoft.com/office/drawing/2016/5/12/chartex" xmlns:cx7="http://schemas.microsoft.com/office/drawing/2016/5/13/chartex" xmlns:cx8="http://schemas.microsoft.com/office/drawing/2016/5/14/chartex" xmlns:mc="http://schemas.openxmlformats.org/markup-compatibility/2006" xmlns:aink="http://schemas.microsoft.com/office/drawing/2016/ink" xmlns:am3d="http://schemas.microsoft.com/office/drawing/2017/model3d" xmlns:o="urn:schemas-microsoft-com:office:office" xmlns:r="http://schemas.openxmlformats.org/officeDocument/2006/relationships" xmlns:m="http://schemas.openxmlformats.org/officeDocument/2006/math" xmlns:v="urn:schemas-microsoft-com:vml" xmlns:wp14="http://schemas.microsoft.com/office/word/2010/wordprocessingDrawing" xmlns:wp="http://schemas.openxmlformats.org/drawingml/2006/wordprocessingDrawing" xmlns:w10="urn:schemas-microsoft-com:office:word" xmlns:w="http://schemas.openxmlformats.org/wordprocessingml/2006/main" xmlns:w14="http://schemas.microsoft.com/office/word/2010/wordml" xmlns:w15="http://schemas.microsoft.com/office/word/2012/wordml" xmlns:w16cex="http://schemas.microsoft.com/office/word/2018/wordml/cex" xmlns:w16cid="http://schemas.microsoft.com/office/word/2016/wordml/cid" xmlns:w16="http://schemas.microsoft.com/office/word/2018/wordml" xmlns:w16sdtdh="http://schemas.microsoft.com/office/word/2020/wordml/sdtdatahash" xmlns:w16se="http://schemas.microsoft.com/office/word/2015/wordml/symex" xmlns:wpg="http://schemas.microsoft.com/office/word/2010/wordprocessingGroup" xmlns:wpi="http://schemas.microsoft.com/office/word/2010/wordprocessingInk" xmlns:wne="http://schemas.microsoft.com/office/word/2006/wordml" xmlns:wps="http://schemas.microsoft.com/office/word/2010/wordprocessingShape" mc:Ignorable="w14 w15 w16se w16cid w16 w16cex w16sdtdh wp14">
+<w:document xmlns:wpc="http://schemas.microsoft.com/office/word/2010/wordprocessingCanvas" xmlns:cx="http://schemas.microsoft.com/office/drawing/2014/chartex" xmlns:mc="http://schemas.openxmlformats.org/markup-compatibility/2006" xmlns:o="urn:schemas-microsoft-com:office:office" xmlns:r="http://schemas.openxmlformats.org/officeDocument/2006/relationships" xmlns:m="http://schemas.openxmlformats.org/officeDocument/2006/math" xmlns:v="urn:schemas-microsoft-com:vml" xmlns:wp14="http://schemas.microsoft.com/office/word/2010/wordprocessingDrawing" xmlns:wp="http://schemas.openxmlformats.org/drawingml/2006/wordprocessingDrawing" xmlns:w10="urn:schemas-microsoft-com:office:word" xmlns:w="http://schemas.openxmlformats.org/wordprocessingml/2006/main" xmlns:w14="http://schemas.microsoft.com/office/word/2010/wordml" xmlns:w15="http://schemas.microsoft.com/office/word/2012/wordml" xmlns:w16se="http://schemas.microsoft.com/office/word/2015/wordml/symex" xmlns:wpg="http://schemas.microsoft.com/office/word/2010/wordprocessingGroup" xmlns:wpi="http://schemas.microsoft.com/office/word/2010/wordprocessingInk" xmlns:wne="http://schemas.microsoft.com/office/word/2006/wordml" xmlns:wps="http://schemas.microsoft.com/office/word/2010/wordprocessingShape" mc:Ignorable="w14 w15 w16se wp14">
   <w:body>
     <w:p>
       <w:pPr>
@@ -533,6 +533,7 @@
     <w:p>
       <w:pPr>
         <w:rPr>
+          <w:color w:val="7030A0"/>
           <w:sz w:val="28"/>
           <w:szCs w:val="28"/>
           <w:lang w:val="ru-RU"/>
@@ -550,6 +551,43 @@
     <w:p>
       <w:pPr>
         <w:rPr>
+          <w:color w:val="7030A0"/>
+          <w:sz w:val="28"/>
+          <w:szCs w:val="28"/>
+          <w:lang w:val="ru-RU"/>
+        </w:rPr>
+      </w:pPr>
+      <w:r>
+        <w:rPr>
+          <w:color w:val="7030A0"/>
+          <w:sz w:val="28"/>
+          <w:szCs w:val="28"/>
+          <w:lang w:val="en-US"/>
+        </w:rPr>
+        <w:t>VLI</w:t>
+      </w:r>
+      <w:r>
+        <w:rPr>
+          <w:color w:val="7030A0"/>
+          <w:sz w:val="28"/>
+          <w:szCs w:val="28"/>
+          <w:lang w:val="ru-RU"/>
+        </w:rPr>
+        <w:t>:</w:t>
+      </w:r>
+      <w:r>
+        <w:rPr>
+          <w:color w:val="7030A0"/>
+          <w:sz w:val="28"/>
+          <w:szCs w:val="28"/>
+          <w:lang w:val="ru-RU"/>
+        </w:rPr>
+        <w:t xml:space="preserve"> в функциональных требованиях не предусматривается описание графической части </w:t>
+      </w:r>
+    </w:p>
+    <w:p>
+      <w:pPr>
+        <w:rPr>
           <w:sz w:val="28"/>
           <w:szCs w:val="28"/>
           <w:lang w:val="ru-RU"/>
@@ -582,6 +620,42 @@
       </w:pPr>
       <w:r>
         <w:rPr>
+          <w:color w:val="7030A0"/>
+          <w:sz w:val="28"/>
+          <w:szCs w:val="28"/>
+          <w:lang w:val="en-US"/>
+        </w:rPr>
+        <w:t>VLI</w:t>
+      </w:r>
+      <w:r>
+        <w:rPr>
+          <w:color w:val="7030A0"/>
+          <w:sz w:val="28"/>
+          <w:szCs w:val="28"/>
+          <w:lang w:val="ru-RU"/>
+        </w:rPr>
+        <w:t>:</w:t>
+      </w:r>
+      <w:r>
+        <w:rPr>
+          <w:color w:val="7030A0"/>
+          <w:sz w:val="28"/>
+          <w:szCs w:val="28"/>
+          <w:lang w:val="ru-RU"/>
+        </w:rPr>
+        <w:t xml:space="preserve"> в соответствии с названием документа – приложение по управлению задачами</w:t>
+      </w:r>
+    </w:p>
+    <w:p>
+      <w:pPr>
+        <w:rPr>
+          <w:sz w:val="28"/>
+          <w:szCs w:val="28"/>
+          <w:lang w:val="ru-RU"/>
+        </w:rPr>
+      </w:pPr>
+      <w:r>
+        <w:rPr>
           <w:sz w:val="28"/>
           <w:szCs w:val="28"/>
           <w:lang w:val="ru-RU"/>
@@ -623,10 +697,47 @@
       </w:pPr>
       <w:r>
         <w:rPr>
-          <w:sz w:val="28"/>
-          <w:szCs w:val="28"/>
-          <w:lang w:val="ru-RU"/>
-        </w:rPr>
+          <w:color w:val="7030A0"/>
+          <w:sz w:val="28"/>
+          <w:szCs w:val="28"/>
+          <w:lang w:val="en-US"/>
+        </w:rPr>
+        <w:t>VLI</w:t>
+      </w:r>
+      <w:r>
+        <w:rPr>
+          <w:color w:val="7030A0"/>
+          <w:sz w:val="28"/>
+          <w:szCs w:val="28"/>
+          <w:lang w:val="ru-RU"/>
+        </w:rPr>
+        <w:t>:</w:t>
+      </w:r>
+      <w:r>
+        <w:rPr>
+          <w:color w:val="7030A0"/>
+          <w:sz w:val="28"/>
+          <w:szCs w:val="28"/>
+          <w:lang w:val="ru-RU"/>
+        </w:rPr>
+        <w:t xml:space="preserve"> нет</w:t>
+      </w:r>
+    </w:p>
+    <w:p>
+      <w:pPr>
+        <w:rPr>
+          <w:sz w:val="28"/>
+          <w:szCs w:val="28"/>
+          <w:lang w:val="ru-RU"/>
+        </w:rPr>
+      </w:pPr>
+      <w:r>
+        <w:rPr>
+          <w:sz w:val="28"/>
+          <w:szCs w:val="28"/>
+          <w:lang w:val="ru-RU"/>
+        </w:rPr>
+        <w:lastRenderedPageBreak/>
         <w:t xml:space="preserve"> </w:t>
       </w:r>
       <w:r>
@@ -699,16 +810,7 @@
           <w:szCs w:val="28"/>
           <w:lang w:val="ru-RU"/>
         </w:rPr>
-        <w:t xml:space="preserve">,поле поиска, языковая </w:t>
-      </w:r>
-      <w:r>
-        <w:rPr>
-          <w:sz w:val="28"/>
-          <w:szCs w:val="28"/>
-          <w:lang w:val="ru-RU"/>
-        </w:rPr>
-        <w:lastRenderedPageBreak/>
-        <w:t xml:space="preserve">панель(английский/русский),контактная информация поддержки (телефон и </w:t>
+        <w:t xml:space="preserve">,поле поиска, языковая панель(английский/русский),контактная информация поддержки (телефон и </w:t>
       </w:r>
       <w:r>
         <w:rPr>
@@ -749,6 +851,42 @@
           <w:lang w:val="ru-RU"/>
         </w:rPr>
         <w:t>?</w:t>
+      </w:r>
+    </w:p>
+    <w:p>
+      <w:pPr>
+        <w:rPr>
+          <w:sz w:val="28"/>
+          <w:szCs w:val="28"/>
+          <w:lang w:val="ru-RU"/>
+        </w:rPr>
+      </w:pPr>
+      <w:r>
+        <w:rPr>
+          <w:color w:val="7030A0"/>
+          <w:sz w:val="28"/>
+          <w:szCs w:val="28"/>
+          <w:lang w:val="en-US"/>
+        </w:rPr>
+        <w:t>VLI</w:t>
+      </w:r>
+      <w:r>
+        <w:rPr>
+          <w:color w:val="7030A0"/>
+          <w:sz w:val="28"/>
+          <w:szCs w:val="28"/>
+          <w:lang w:val="ru-RU"/>
+        </w:rPr>
+        <w:t>:</w:t>
+      </w:r>
+      <w:r>
+        <w:rPr>
+          <w:color w:val="7030A0"/>
+          <w:sz w:val="28"/>
+          <w:szCs w:val="28"/>
+          <w:lang w:val="ru-RU"/>
+        </w:rPr>
+        <w:t xml:space="preserve"> нет</w:t>
       </w:r>
     </w:p>
     <w:p>
@@ -783,7 +921,7 @@
     </w:p>
     <w:p>
       <w:pPr>
-        <w:pStyle w:val="a3"/>
+        <w:pStyle w:val="ListParagraph"/>
         <w:numPr>
           <w:ilvl w:val="0"/>
           <w:numId w:val="1"/>
@@ -845,7 +983,44 @@
     </w:p>
     <w:p>
       <w:pPr>
-        <w:pStyle w:val="a3"/>
+        <w:ind w:left="360"/>
+        <w:rPr>
+          <w:sz w:val="28"/>
+          <w:szCs w:val="28"/>
+          <w:lang w:val="ru-RU"/>
+        </w:rPr>
+      </w:pPr>
+      <w:r>
+        <w:rPr>
+          <w:color w:val="7030A0"/>
+          <w:sz w:val="28"/>
+          <w:szCs w:val="28"/>
+          <w:lang w:val="en-US"/>
+        </w:rPr>
+        <w:t>VLI</w:t>
+      </w:r>
+      <w:r>
+        <w:rPr>
+          <w:color w:val="7030A0"/>
+          <w:sz w:val="28"/>
+          <w:szCs w:val="28"/>
+          <w:lang w:val="ru-RU"/>
+        </w:rPr>
+        <w:t>:</w:t>
+      </w:r>
+      <w:r>
+        <w:rPr>
+          <w:color w:val="7030A0"/>
+          <w:sz w:val="28"/>
+          <w:szCs w:val="28"/>
+          <w:lang w:val="ru-RU"/>
+        </w:rPr>
+        <w:t xml:space="preserve"> не требуется</w:t>
+      </w:r>
+    </w:p>
+    <w:p>
+      <w:pPr>
+        <w:pStyle w:val="ListParagraph"/>
         <w:numPr>
           <w:ilvl w:val="0"/>
           <w:numId w:val="1"/>
@@ -931,7 +1106,44 @@
     </w:p>
     <w:p>
       <w:pPr>
-        <w:pStyle w:val="a3"/>
+        <w:ind w:left="360"/>
+        <w:rPr>
+          <w:sz w:val="28"/>
+          <w:szCs w:val="28"/>
+          <w:lang w:val="ru-RU"/>
+        </w:rPr>
+      </w:pPr>
+      <w:r>
+        <w:rPr>
+          <w:color w:val="7030A0"/>
+          <w:sz w:val="28"/>
+          <w:szCs w:val="28"/>
+          <w:lang w:val="en-US"/>
+        </w:rPr>
+        <w:t>VLI</w:t>
+      </w:r>
+      <w:r>
+        <w:rPr>
+          <w:color w:val="7030A0"/>
+          <w:sz w:val="28"/>
+          <w:szCs w:val="28"/>
+          <w:lang w:val="ru-RU"/>
+        </w:rPr>
+        <w:t>:</w:t>
+      </w:r>
+      <w:r>
+        <w:rPr>
+          <w:color w:val="7030A0"/>
+          <w:sz w:val="28"/>
+          <w:szCs w:val="28"/>
+          <w:lang w:val="ru-RU"/>
+        </w:rPr>
+        <w:t xml:space="preserve"> это не сущности, а параметры. Сокращённое название используется в выпадающем поле на форме ввода задачи.</w:t>
+      </w:r>
+    </w:p>
+    <w:p>
+      <w:pPr>
+        <w:pStyle w:val="ListParagraph"/>
         <w:numPr>
           <w:ilvl w:val="0"/>
           <w:numId w:val="1"/>
@@ -985,7 +1197,55 @@
     </w:p>
     <w:p>
       <w:pPr>
-        <w:pStyle w:val="a3"/>
+        <w:ind w:left="360"/>
+        <w:rPr>
+          <w:sz w:val="28"/>
+          <w:szCs w:val="28"/>
+          <w:lang w:val="ru-RU"/>
+        </w:rPr>
+      </w:pPr>
+      <w:r>
+        <w:rPr>
+          <w:color w:val="7030A0"/>
+          <w:sz w:val="28"/>
+          <w:szCs w:val="28"/>
+          <w:lang w:val="en-US"/>
+        </w:rPr>
+        <w:t>VLI</w:t>
+      </w:r>
+      <w:r>
+        <w:rPr>
+          <w:color w:val="7030A0"/>
+          <w:sz w:val="28"/>
+          <w:szCs w:val="28"/>
+          <w:lang w:val="ru-RU"/>
+        </w:rPr>
+        <w:t>:</w:t>
+      </w:r>
+      <w:r>
+        <w:rPr>
+          <w:color w:val="7030A0"/>
+          <w:sz w:val="28"/>
+          <w:szCs w:val="28"/>
+          <w:lang w:val="ru-RU"/>
+        </w:rPr>
+        <w:t xml:space="preserve"> Формат ввода данных для полей ввода дат -  дд.</w:t>
+      </w:r>
+      <w:proofErr w:type="gramStart"/>
+      <w:r>
+        <w:rPr>
+          <w:color w:val="7030A0"/>
+          <w:sz w:val="28"/>
+          <w:szCs w:val="28"/>
+          <w:lang w:val="ru-RU"/>
+        </w:rPr>
+        <w:t>мм.гггг</w:t>
+      </w:r>
+      <w:proofErr w:type="gramEnd"/>
+    </w:p>
+    <w:p>
+      <w:pPr>
+        <w:pStyle w:val="ListParagraph"/>
         <w:numPr>
           <w:ilvl w:val="0"/>
           <w:numId w:val="1"/>
@@ -1047,7 +1307,77 @@
     </w:p>
     <w:p>
       <w:pPr>
-        <w:pStyle w:val="a3"/>
+        <w:ind w:left="360"/>
+        <w:rPr>
+          <w:color w:val="7030A0"/>
+          <w:sz w:val="28"/>
+          <w:szCs w:val="28"/>
+          <w:lang w:val="ru-RU"/>
+        </w:rPr>
+      </w:pPr>
+      <w:r>
+        <w:rPr>
+          <w:color w:val="7030A0"/>
+          <w:sz w:val="28"/>
+          <w:szCs w:val="28"/>
+          <w:lang w:val="en-US"/>
+        </w:rPr>
+        <w:t>VLI</w:t>
+      </w:r>
+      <w:r>
+        <w:rPr>
+          <w:color w:val="7030A0"/>
+          <w:sz w:val="28"/>
+          <w:szCs w:val="28"/>
+          <w:lang w:val="ru-RU"/>
+        </w:rPr>
+        <w:t xml:space="preserve">: </w:t>
+      </w:r>
+      <w:r>
+        <w:rPr>
+          <w:color w:val="7030A0"/>
+          <w:sz w:val="28"/>
+          <w:szCs w:val="28"/>
+          <w:lang w:val="ru-RU"/>
+        </w:rPr>
+        <w:t xml:space="preserve"> для значений параметров «Фамилия», «Имя», «Отчество» допустимы следующие символы: </w:t>
+      </w:r>
+      <w:r>
+        <w:rPr>
+          <w:rFonts w:ascii="Arial" w:eastAsia="Times New Roman" w:hAnsi="Arial" w:cs="Arial"/>
+          <w:color w:val="7030A0"/>
+          <w:sz w:val="21"/>
+          <w:szCs w:val="21"/>
+          <w:lang w:eastAsia="ru-RU"/>
+        </w:rPr>
+        <w:t>A-</w:t>
+      </w:r>
+      <w:proofErr w:type="gramStart"/>
+      <w:r>
+        <w:rPr>
+          <w:rFonts w:ascii="Arial" w:eastAsia="Times New Roman" w:hAnsi="Arial" w:cs="Arial"/>
+          <w:color w:val="7030A0"/>
+          <w:sz w:val="21"/>
+          <w:szCs w:val="21"/>
+          <w:lang w:eastAsia="ru-RU"/>
+        </w:rPr>
+        <w:t>Z ,</w:t>
+      </w:r>
+      <w:proofErr w:type="gramEnd"/>
+      <w:r>
+        <w:rPr>
+          <w:rFonts w:ascii="Arial" w:eastAsia="Times New Roman" w:hAnsi="Arial" w:cs="Arial"/>
+          <w:color w:val="7030A0"/>
+          <w:sz w:val="21"/>
+          <w:szCs w:val="21"/>
+          <w:lang w:eastAsia="ru-RU"/>
+        </w:rPr>
+        <w:t xml:space="preserve"> a-z , А-Я , а-я , 0-9 , -)</w:t>
+      </w:r>
+    </w:p>
+    <w:p>
+      <w:pPr>
+        <w:pStyle w:val="ListParagraph"/>
         <w:numPr>
           <w:ilvl w:val="0"/>
           <w:numId w:val="1"/>
@@ -1160,7 +1490,63 @@
           <w:szCs w:val="28"/>
           <w:lang w:val="ru-RU"/>
         </w:rPr>
-        <w:t xml:space="preserve">. А </w:t>
+        <w:t xml:space="preserve">. </w:t>
+      </w:r>
+    </w:p>
+    <w:p>
+      <w:pPr>
+        <w:ind w:left="360"/>
+        <w:rPr>
+          <w:color w:val="7030A0"/>
+          <w:sz w:val="28"/>
+          <w:szCs w:val="28"/>
+          <w:lang w:val="ru-RU"/>
+        </w:rPr>
+      </w:pPr>
+      <w:r>
+        <w:rPr>
+          <w:color w:val="7030A0"/>
+          <w:sz w:val="28"/>
+          <w:szCs w:val="28"/>
+          <w:lang w:val="en-US"/>
+        </w:rPr>
+        <w:t>VLI</w:t>
+      </w:r>
+      <w:r>
+        <w:rPr>
+          <w:color w:val="7030A0"/>
+          <w:sz w:val="28"/>
+          <w:szCs w:val="28"/>
+          <w:lang w:val="ru-RU"/>
+        </w:rPr>
+        <w:t xml:space="preserve">:  </w:t>
+      </w:r>
+      <w:r>
+        <w:rPr>
+          <w:color w:val="7030A0"/>
+          <w:sz w:val="28"/>
+          <w:szCs w:val="28"/>
+          <w:lang w:val="ru-RU"/>
+        </w:rPr>
+        <w:t>Непонятен вопрос, прошу уточнить, что значит «непонятный статус»</w:t>
+      </w:r>
+    </w:p>
+    <w:p>
+      <w:pPr>
+        <w:pStyle w:val="ListParagraph"/>
+        <w:rPr>
+          <w:sz w:val="28"/>
+          <w:szCs w:val="28"/>
+          <w:lang w:val="ru-RU"/>
+        </w:rPr>
+      </w:pPr>
+      <w:r>
+        <w:rPr>
+          <w:sz w:val="28"/>
+          <w:szCs w:val="28"/>
+          <w:lang w:val="ru-RU"/>
+        </w:rPr>
+        <w:t xml:space="preserve">А </w:t>
       </w:r>
       <w:r>
         <w:rPr>
@@ -1189,7 +1575,72 @@
     </w:p>
     <w:p>
       <w:pPr>
-        <w:pStyle w:val="a3"/>
+        <w:ind w:left="360"/>
+        <w:rPr>
+          <w:color w:val="7030A0"/>
+          <w:sz w:val="28"/>
+          <w:szCs w:val="28"/>
+          <w:lang w:val="ru-RU"/>
+        </w:rPr>
+      </w:pPr>
+      <w:r>
+        <w:rPr>
+          <w:color w:val="7030A0"/>
+          <w:sz w:val="28"/>
+          <w:szCs w:val="28"/>
+          <w:lang w:val="en-US"/>
+        </w:rPr>
+        <w:t>VLI</w:t>
+      </w:r>
+      <w:r>
+        <w:rPr>
+          <w:color w:val="7030A0"/>
+          <w:sz w:val="28"/>
+          <w:szCs w:val="28"/>
+          <w:lang w:val="ru-RU"/>
+        </w:rPr>
+        <w:t xml:space="preserve">: </w:t>
+      </w:r>
+      <w:r>
+        <w:rPr>
+          <w:color w:val="7030A0"/>
+          <w:sz w:val="28"/>
+          <w:szCs w:val="28"/>
+          <w:lang w:val="ru-RU"/>
+        </w:rPr>
+        <w:t xml:space="preserve"> </w:t>
+      </w:r>
+      <w:r>
+        <w:rPr>
+          <w:color w:val="7030A0"/>
+          <w:sz w:val="28"/>
+          <w:szCs w:val="28"/>
+          <w:lang w:val="ru-RU"/>
+        </w:rPr>
+        <w:t>Множество ограничивается</w:t>
+      </w:r>
+      <w:r>
+        <w:rPr>
+          <w:color w:val="7030A0"/>
+          <w:sz w:val="28"/>
+          <w:szCs w:val="28"/>
+          <w:lang w:val="ru-RU"/>
+        </w:rPr>
+        <w:t xml:space="preserve"> техническими</w:t>
+      </w:r>
+      <w:r>
+        <w:rPr>
+          <w:color w:val="7030A0"/>
+          <w:sz w:val="28"/>
+          <w:szCs w:val="28"/>
+          <w:lang w:val="ru-RU"/>
+        </w:rPr>
+        <w:t xml:space="preserve"> возможностями БД</w:t>
+      </w:r>
+    </w:p>
+    <w:p>
+      <w:pPr>
+        <w:pStyle w:val="ListParagraph"/>
         <w:numPr>
           <w:ilvl w:val="0"/>
           <w:numId w:val="1"/>
@@ -1206,6 +1657,7 @@
           <w:szCs w:val="28"/>
           <w:lang w:val="ru-RU"/>
         </w:rPr>
+        <w:lastRenderedPageBreak/>
         <w:t>Р.2, П.</w:t>
       </w:r>
       <w:r>
@@ -1259,7 +1711,53 @@
     </w:p>
     <w:p>
       <w:pPr>
-        <w:pStyle w:val="a3"/>
+        <w:ind w:left="360"/>
+        <w:rPr>
+          <w:sz w:val="28"/>
+          <w:szCs w:val="28"/>
+          <w:lang w:val="ru-RU"/>
+        </w:rPr>
+      </w:pPr>
+      <w:r>
+        <w:rPr>
+          <w:color w:val="7030A0"/>
+          <w:sz w:val="28"/>
+          <w:szCs w:val="28"/>
+          <w:lang w:val="en-US"/>
+        </w:rPr>
+        <w:t>VLI</w:t>
+      </w:r>
+      <w:r>
+        <w:rPr>
+          <w:color w:val="7030A0"/>
+          <w:sz w:val="28"/>
+          <w:szCs w:val="28"/>
+          <w:lang w:val="ru-RU"/>
+        </w:rPr>
+        <w:t xml:space="preserve">: </w:t>
+      </w:r>
+      <w:r>
+        <w:rPr>
+          <w:color w:val="7030A0"/>
+          <w:sz w:val="28"/>
+          <w:szCs w:val="28"/>
+          <w:lang w:val="ru-RU"/>
+        </w:rPr>
+        <w:t xml:space="preserve"> </w:t>
+      </w:r>
+      <w:r>
+        <w:rPr>
+          <w:color w:val="7030A0"/>
+          <w:sz w:val="28"/>
+          <w:szCs w:val="28"/>
+          <w:lang w:val="ru-RU"/>
+        </w:rPr>
+        <w:t>см.ответ в п.2</w:t>
+      </w:r>
+    </w:p>
+    <w:p>
+      <w:pPr>
+        <w:pStyle w:val="ListParagraph"/>
         <w:numPr>
           <w:ilvl w:val="0"/>
           <w:numId w:val="1"/>
@@ -1321,7 +1819,53 @@
     </w:p>
     <w:p>
       <w:pPr>
-        <w:pStyle w:val="a3"/>
+        <w:ind w:left="360"/>
+        <w:rPr>
+          <w:sz w:val="28"/>
+          <w:szCs w:val="28"/>
+          <w:lang w:val="ru-RU"/>
+        </w:rPr>
+      </w:pPr>
+      <w:r>
+        <w:rPr>
+          <w:color w:val="7030A0"/>
+          <w:sz w:val="28"/>
+          <w:szCs w:val="28"/>
+          <w:lang w:val="en-US"/>
+        </w:rPr>
+        <w:t>VLI</w:t>
+      </w:r>
+      <w:r>
+        <w:rPr>
+          <w:color w:val="7030A0"/>
+          <w:sz w:val="28"/>
+          <w:szCs w:val="28"/>
+          <w:lang w:val="ru-RU"/>
+        </w:rPr>
+        <w:t xml:space="preserve">: </w:t>
+      </w:r>
+      <w:r>
+        <w:rPr>
+          <w:color w:val="7030A0"/>
+          <w:sz w:val="28"/>
+          <w:szCs w:val="28"/>
+          <w:lang w:val="ru-RU"/>
+        </w:rPr>
+        <w:t xml:space="preserve"> </w:t>
+      </w:r>
+      <w:r>
+        <w:rPr>
+          <w:color w:val="7030A0"/>
+          <w:sz w:val="28"/>
+          <w:szCs w:val="28"/>
+          <w:lang w:val="ru-RU"/>
+        </w:rPr>
+        <w:t>Это не так. Команды «Изменить» и «Удалить» на всех формах являются командами уровня записи, т.к. действие производится над записью, а когда «добавить» на всех формах является командой уровня формы и не относится к конкретной записи.</w:t>
+      </w:r>
+    </w:p>
+    <w:p>
+      <w:pPr>
+        <w:pStyle w:val="ListParagraph"/>
         <w:numPr>
           <w:ilvl w:val="0"/>
           <w:numId w:val="1"/>
@@ -1511,7 +2055,53 @@
     </w:p>
     <w:p>
       <w:pPr>
-        <w:pStyle w:val="a3"/>
+        <w:ind w:left="360"/>
+        <w:rPr>
+          <w:sz w:val="28"/>
+          <w:szCs w:val="28"/>
+          <w:lang w:val="ru-RU"/>
+        </w:rPr>
+      </w:pPr>
+      <w:r>
+        <w:rPr>
+          <w:color w:val="7030A0"/>
+          <w:sz w:val="28"/>
+          <w:szCs w:val="28"/>
+          <w:lang w:val="en-US"/>
+        </w:rPr>
+        <w:t>VLI</w:t>
+      </w:r>
+      <w:r>
+        <w:rPr>
+          <w:color w:val="7030A0"/>
+          <w:sz w:val="28"/>
+          <w:szCs w:val="28"/>
+          <w:lang w:val="ru-RU"/>
+        </w:rPr>
+        <w:t>:</w:t>
+      </w:r>
+      <w:r>
+        <w:rPr>
+          <w:color w:val="7030A0"/>
+          <w:sz w:val="28"/>
+          <w:szCs w:val="28"/>
+          <w:lang w:val="ru-RU"/>
+        </w:rPr>
+        <w:t xml:space="preserve"> в требованиях нет такой информации. Для уточнения вопроса прошу добавить цитату из требований.</w:t>
+      </w:r>
+      <w:r>
+        <w:rPr>
+          <w:color w:val="7030A0"/>
+          <w:sz w:val="28"/>
+          <w:szCs w:val="28"/>
+          <w:lang w:val="ru-RU"/>
+        </w:rPr>
+        <w:t xml:space="preserve">  </w:t>
+      </w:r>
+    </w:p>
+    <w:p>
+      <w:pPr>
+        <w:pStyle w:val="ListParagraph"/>
         <w:numPr>
           <w:ilvl w:val="0"/>
           <w:numId w:val="1"/>
@@ -1557,7 +2147,7 @@
     </w:p>
     <w:p>
       <w:pPr>
-        <w:pStyle w:val="a3"/>
+        <w:pStyle w:val="ListParagraph"/>
         <w:rPr>
           <w:sz w:val="28"/>
           <w:szCs w:val="28"/>
@@ -1607,7 +2197,53 @@
     </w:p>
     <w:p>
       <w:pPr>
-        <w:pStyle w:val="a3"/>
+        <w:ind w:firstLine="360"/>
+        <w:rPr>
+          <w:sz w:val="28"/>
+          <w:szCs w:val="28"/>
+          <w:lang w:val="ru-RU"/>
+        </w:rPr>
+      </w:pPr>
+      <w:r>
+        <w:rPr>
+          <w:color w:val="7030A0"/>
+          <w:sz w:val="28"/>
+          <w:szCs w:val="28"/>
+          <w:lang w:val="en-US"/>
+        </w:rPr>
+        <w:t>VLI</w:t>
+      </w:r>
+      <w:r>
+        <w:rPr>
+          <w:color w:val="7030A0"/>
+          <w:sz w:val="28"/>
+          <w:szCs w:val="28"/>
+          <w:lang w:val="ru-RU"/>
+        </w:rPr>
+        <w:t xml:space="preserve">: </w:t>
+      </w:r>
+      <w:r>
+        <w:rPr>
+          <w:color w:val="7030A0"/>
+          <w:sz w:val="28"/>
+          <w:szCs w:val="28"/>
+          <w:lang w:val="ru-RU"/>
+        </w:rPr>
+        <w:t xml:space="preserve"> </w:t>
+      </w:r>
+      <w:r>
+        <w:rPr>
+          <w:color w:val="7030A0"/>
+          <w:sz w:val="28"/>
+          <w:szCs w:val="28"/>
+          <w:lang w:val="ru-RU"/>
+        </w:rPr>
+        <w:t>верно, нужно оформить как запрос на улучшение. Должно быть «сотрудник»</w:t>
+      </w:r>
+    </w:p>
+    <w:p>
+      <w:pPr>
+        <w:pStyle w:val="ListParagraph"/>
         <w:numPr>
           <w:ilvl w:val="0"/>
           <w:numId w:val="1"/>
@@ -1733,7 +2369,52 @@
     </w:p>
     <w:p>
       <w:pPr>
-        <w:pStyle w:val="a3"/>
+        <w:rPr>
+          <w:sz w:val="28"/>
+          <w:szCs w:val="28"/>
+          <w:lang w:val="ru-RU"/>
+        </w:rPr>
+      </w:pPr>
+      <w:r>
+        <w:rPr>
+          <w:color w:val="7030A0"/>
+          <w:sz w:val="28"/>
+          <w:szCs w:val="28"/>
+          <w:lang w:val="en-US"/>
+        </w:rPr>
+        <w:t>VLI</w:t>
+      </w:r>
+      <w:r>
+        <w:rPr>
+          <w:color w:val="7030A0"/>
+          <w:sz w:val="28"/>
+          <w:szCs w:val="28"/>
+          <w:lang w:val="ru-RU"/>
+        </w:rPr>
+        <w:t xml:space="preserve">: </w:t>
+      </w:r>
+      <w:r>
+        <w:rPr>
+          <w:color w:val="7030A0"/>
+          <w:sz w:val="28"/>
+          <w:szCs w:val="28"/>
+          <w:lang w:val="ru-RU"/>
+        </w:rPr>
+        <w:t xml:space="preserve"> </w:t>
+      </w:r>
+      <w:r>
+        <w:rPr>
+          <w:color w:val="7030A0"/>
+          <w:sz w:val="28"/>
+          <w:szCs w:val="28"/>
+          <w:lang w:val="ru-RU"/>
+        </w:rPr>
+        <w:t>в п.1-4 не должно быть команды «Сохранить», это формы со списками записей, а не формы ввода записи. В п.5 есть команда «Сохранить».</w:t>
+      </w:r>
+    </w:p>
+    <w:p>
+      <w:pPr>
+        <w:pStyle w:val="ListParagraph"/>
         <w:numPr>
           <w:ilvl w:val="0"/>
           <w:numId w:val="1"/>
@@ -1787,7 +2468,52 @@
     </w:p>
     <w:p>
       <w:pPr>
-        <w:pStyle w:val="a3"/>
+        <w:rPr>
+          <w:sz w:val="28"/>
+          <w:szCs w:val="28"/>
+          <w:lang w:val="ru-RU"/>
+        </w:rPr>
+      </w:pPr>
+      <w:r>
+        <w:rPr>
+          <w:color w:val="7030A0"/>
+          <w:sz w:val="28"/>
+          <w:szCs w:val="28"/>
+          <w:lang w:val="en-US"/>
+        </w:rPr>
+        <w:t>VLI</w:t>
+      </w:r>
+      <w:r>
+        <w:rPr>
+          <w:color w:val="7030A0"/>
+          <w:sz w:val="28"/>
+          <w:szCs w:val="28"/>
+          <w:lang w:val="ru-RU"/>
+        </w:rPr>
+        <w:t xml:space="preserve">: </w:t>
+      </w:r>
+      <w:r>
+        <w:rPr>
+          <w:color w:val="7030A0"/>
+          <w:sz w:val="28"/>
+          <w:szCs w:val="28"/>
+          <w:lang w:val="ru-RU"/>
+        </w:rPr>
+        <w:t xml:space="preserve"> </w:t>
+      </w:r>
+      <w:r>
+        <w:rPr>
+          <w:color w:val="7030A0"/>
+          <w:sz w:val="28"/>
+          <w:szCs w:val="28"/>
+          <w:lang w:val="ru-RU"/>
+        </w:rPr>
+        <w:t>в данных пунктах не должно быть команды «Добавить». Команда «Добавить» должна быть только на формах со списками записей и вести на форму ввода новой записи.</w:t>
+      </w:r>
+    </w:p>
+    <w:p>
+      <w:pPr>
+        <w:pStyle w:val="ListParagraph"/>
         <w:numPr>
           <w:ilvl w:val="0"/>
           <w:numId w:val="1"/>
@@ -1820,7 +2546,16 @@
           <w:szCs w:val="28"/>
           <w:lang w:val="ru-RU"/>
         </w:rPr>
-        <w:t>Указано несколько вариантов путей сохранения данных, такой в</w:t>
+        <w:t xml:space="preserve">Указано несколько вариантов путей сохранения данных, </w:t>
+      </w:r>
+      <w:r>
+        <w:rPr>
+          <w:sz w:val="28"/>
+          <w:szCs w:val="28"/>
+          <w:lang w:val="ru-RU"/>
+        </w:rPr>
+        <w:lastRenderedPageBreak/>
+        <w:t>такой в</w:t>
       </w:r>
       <w:r>
         <w:rPr>
@@ -1857,7 +2592,53 @@
     </w:p>
     <w:p>
       <w:pPr>
-        <w:pStyle w:val="a3"/>
+        <w:ind w:left="360"/>
+        <w:rPr>
+          <w:sz w:val="28"/>
+          <w:szCs w:val="28"/>
+          <w:lang w:val="ru-RU"/>
+        </w:rPr>
+      </w:pPr>
+      <w:r>
+        <w:rPr>
+          <w:color w:val="7030A0"/>
+          <w:sz w:val="28"/>
+          <w:szCs w:val="28"/>
+          <w:lang w:val="en-US"/>
+        </w:rPr>
+        <w:t>VLI</w:t>
+      </w:r>
+      <w:r>
+        <w:rPr>
+          <w:color w:val="7030A0"/>
+          <w:sz w:val="28"/>
+          <w:szCs w:val="28"/>
+          <w:lang w:val="ru-RU"/>
+        </w:rPr>
+        <w:t xml:space="preserve">: </w:t>
+      </w:r>
+      <w:r>
+        <w:rPr>
+          <w:color w:val="7030A0"/>
+          <w:sz w:val="28"/>
+          <w:szCs w:val="28"/>
+          <w:lang w:val="ru-RU"/>
+        </w:rPr>
+        <w:t xml:space="preserve"> </w:t>
+      </w:r>
+      <w:r>
+        <w:rPr>
+          <w:color w:val="7030A0"/>
+          <w:sz w:val="28"/>
+          <w:szCs w:val="28"/>
+          <w:lang w:val="ru-RU"/>
+        </w:rPr>
+        <w:t>после сохранения записи на форме создания записи, данные должны сохраняться в базу данных. Из БД данные должны отображаться на форме со списком записей.</w:t>
+      </w:r>
+    </w:p>
+    <w:p>
+      <w:pPr>
+        <w:pStyle w:val="ListParagraph"/>
         <w:numPr>
           <w:ilvl w:val="0"/>
           <w:numId w:val="1"/>
@@ -1874,13 +2655,57 @@
           <w:szCs w:val="28"/>
           <w:lang w:val="ru-RU"/>
         </w:rPr>
-        <w:lastRenderedPageBreak/>
         <w:t>Замечания по терминологии необходимо указать в начале документа, для более четкого и ясного понимания описанных в нем требований.</w:t>
       </w:r>
     </w:p>
     <w:p>
       <w:pPr>
-        <w:pStyle w:val="a3"/>
+        <w:rPr>
+          <w:sz w:val="28"/>
+          <w:szCs w:val="28"/>
+          <w:lang w:val="ru-RU"/>
+        </w:rPr>
+      </w:pPr>
+      <w:r>
+        <w:rPr>
+          <w:color w:val="7030A0"/>
+          <w:sz w:val="28"/>
+          <w:szCs w:val="28"/>
+          <w:lang w:val="en-US"/>
+        </w:rPr>
+        <w:t>VLI</w:t>
+      </w:r>
+      <w:r>
+        <w:rPr>
+          <w:color w:val="7030A0"/>
+          <w:sz w:val="28"/>
+          <w:szCs w:val="28"/>
+          <w:lang w:val="ru-RU"/>
+        </w:rPr>
+        <w:t xml:space="preserve">: </w:t>
+      </w:r>
+      <w:r>
+        <w:rPr>
+          <w:color w:val="7030A0"/>
+          <w:sz w:val="28"/>
+          <w:szCs w:val="28"/>
+          <w:lang w:val="ru-RU"/>
+        </w:rPr>
+        <w:t xml:space="preserve"> </w:t>
+      </w:r>
+      <w:r>
+        <w:rPr>
+          <w:color w:val="7030A0"/>
+          <w:sz w:val="28"/>
+          <w:szCs w:val="28"/>
+          <w:lang w:val="ru-RU"/>
+        </w:rPr>
+        <w:t>можно внести предложение по улучшению</w:t>
+      </w:r>
+    </w:p>
+    <w:p>
+      <w:pPr>
+        <w:pStyle w:val="ListParagraph"/>
         <w:numPr>
           <w:ilvl w:val="0"/>
           <w:numId w:val="1"/>
@@ -1934,7 +2759,52 @@
     </w:p>
     <w:p>
       <w:pPr>
-        <w:pStyle w:val="a3"/>
+        <w:rPr>
+          <w:sz w:val="28"/>
+          <w:szCs w:val="28"/>
+          <w:lang w:val="ru-RU"/>
+        </w:rPr>
+      </w:pPr>
+      <w:r>
+        <w:rPr>
+          <w:color w:val="7030A0"/>
+          <w:sz w:val="28"/>
+          <w:szCs w:val="28"/>
+          <w:lang w:val="en-US"/>
+        </w:rPr>
+        <w:t>VLI</w:t>
+      </w:r>
+      <w:r>
+        <w:rPr>
+          <w:color w:val="7030A0"/>
+          <w:sz w:val="28"/>
+          <w:szCs w:val="28"/>
+          <w:lang w:val="ru-RU"/>
+        </w:rPr>
+        <w:t xml:space="preserve">: </w:t>
+      </w:r>
+      <w:r>
+        <w:rPr>
+          <w:color w:val="7030A0"/>
+          <w:sz w:val="28"/>
+          <w:szCs w:val="28"/>
+          <w:lang w:val="ru-RU"/>
+        </w:rPr>
+        <w:t xml:space="preserve"> </w:t>
+      </w:r>
+      <w:r>
+        <w:rPr>
+          <w:color w:val="7030A0"/>
+          <w:sz w:val="28"/>
+          <w:szCs w:val="28"/>
+          <w:lang w:val="ru-RU"/>
+        </w:rPr>
+        <w:t>это ошибка требований – должно быть «список сотрудников»</w:t>
+      </w:r>
+    </w:p>
+    <w:p>
+      <w:pPr>
+        <w:pStyle w:val="ListParagraph"/>
         <w:numPr>
           <w:ilvl w:val="0"/>
           <w:numId w:val="1"/>
@@ -1988,7 +2858,55 @@
     </w:p>
     <w:p>
       <w:pPr>
-        <w:pStyle w:val="a3"/>
+        <w:ind w:left="360"/>
+        <w:rPr>
+          <w:sz w:val="28"/>
+          <w:szCs w:val="28"/>
+          <w:lang w:val="ru-RU"/>
+        </w:rPr>
+      </w:pPr>
+      <w:r>
+        <w:rPr>
+          <w:color w:val="7030A0"/>
+          <w:sz w:val="28"/>
+          <w:szCs w:val="28"/>
+          <w:lang w:val="en-US"/>
+        </w:rPr>
+        <w:t>VLI</w:t>
+      </w:r>
+      <w:r>
+        <w:rPr>
+          <w:color w:val="7030A0"/>
+          <w:sz w:val="28"/>
+          <w:szCs w:val="28"/>
+          <w:lang w:val="ru-RU"/>
+        </w:rPr>
+        <w:t xml:space="preserve">: </w:t>
+      </w:r>
+      <w:r>
+        <w:rPr>
+          <w:color w:val="7030A0"/>
+          <w:sz w:val="28"/>
+          <w:szCs w:val="28"/>
+          <w:lang w:val="ru-RU"/>
+        </w:rPr>
+        <w:t xml:space="preserve"> </w:t>
+      </w:r>
+      <w:r>
+        <w:rPr>
+          <w:color w:val="7030A0"/>
+          <w:sz w:val="28"/>
+          <w:szCs w:val="28"/>
+          <w:lang w:val="ru-RU"/>
+        </w:rPr>
+        <w:t>просьба уточнить, что именно имеется ввиду</w:t>
+      </w:r>
+      <w:bookmarkStart w:id="0" w:name="_GoBack"/>
+      <w:bookmarkEnd w:id="0"/>
+    </w:p>
+    <w:p>
+      <w:pPr>
+        <w:pStyle w:val="ListParagraph"/>
         <w:rPr>
           <w:sz w:val="28"/>
           <w:szCs w:val="28"/>
@@ -2007,7 +2925,7 @@
 </file>
 
 <file path=word/numbering.xml><?xml version="1.0" encoding="utf-8"?>
-<w:numbering xmlns:wpc="http://schemas.microsoft.com/office/word/2010/wordprocessingCanvas" xmlns:cx="http://schemas.microsoft.com/office/drawing/2014/chartex" xmlns:cx1="http://schemas.microsoft.com/office/drawing/2015/9/8/chartex" xmlns:cx2="http://schemas.microsoft.com/office/drawing/2015/10/21/chartex" xmlns:cx3="http://schemas.microsoft.com/office/drawing/2016/5/9/chartex" xmlns:cx4="http://schemas.microsoft.com/office/drawing/2016/5/10/chartex" xmlns:cx5="http://schemas.microsoft.com/office/drawing/2016/5/11/chartex" xmlns:cx6="http://schemas.microsoft.com/office/drawing/2016/5/12/chartex" xmlns:cx7="http://schemas.microsoft.com/office/drawing/2016/5/13/chartex" xmlns:cx8="http://schemas.microsoft.com/office/drawing/2016/5/14/chartex" xmlns:mc="http://schemas.openxmlformats.org/markup-compatibility/2006" xmlns:aink="http://schemas.microsoft.com/office/drawing/2016/ink" xmlns:am3d="http://schemas.microsoft.com/office/drawing/2017/model3d" xmlns:o="urn:schemas-microsoft-com:office:office" xmlns:r="http://schemas.openxmlformats.org/officeDocument/2006/relationships" xmlns:m="http://schemas.openxmlformats.org/officeDocument/2006/math" xmlns:v="urn:schemas-microsoft-com:vml" xmlns:wp14="http://schemas.microsoft.com/office/word/2010/wordprocessingDrawing" xmlns:wp="http://schemas.openxmlformats.org/drawingml/2006/wordprocessingDrawing" xmlns:w10="urn:schemas-microsoft-com:office:word" xmlns:w="http://schemas.openxmlformats.org/wordprocessingml/2006/main" xmlns:w14="http://schemas.microsoft.com/office/word/2010/wordml" xmlns:w15="http://schemas.microsoft.com/office/word/2012/wordml" xmlns:w16cex="http://schemas.microsoft.com/office/word/2018/wordml/cex" xmlns:w16cid="http://schemas.microsoft.com/office/word/2016/wordml/cid" xmlns:w16="http://schemas.microsoft.com/office/word/2018/wordml" xmlns:w16sdtdh="http://schemas.microsoft.com/office/word/2020/wordml/sdtdatahash" xmlns:w16se="http://schemas.microsoft.com/office/word/2015/wordml/symex" xmlns:wpg="http://schemas.microsoft.com/office/word/2010/wordprocessingGroup" xmlns:wpi="http://schemas.microsoft.com/office/word/2010/wordprocessingInk" xmlns:wne="http://schemas.microsoft.com/office/word/2006/wordml" xmlns:wps="http://schemas.microsoft.com/office/word/2010/wordprocessingShape" mc:Ignorable="w14 w15 w16se w16cid w16 w16cex w16sdtdh wp14">
+<w:numbering xmlns:wpc="http://schemas.microsoft.com/office/word/2010/wordprocessingCanvas" xmlns:cx="http://schemas.microsoft.com/office/drawing/2014/chartex" xmlns:mc="http://schemas.openxmlformats.org/markup-compatibility/2006" xmlns:o="urn:schemas-microsoft-com:office:office" xmlns:r="http://schemas.openxmlformats.org/officeDocument/2006/relationships" xmlns:m="http://schemas.openxmlformats.org/officeDocument/2006/math" xmlns:v="urn:schemas-microsoft-com:vml" xmlns:wp14="http://schemas.microsoft.com/office/word/2010/wordprocessingDrawing" xmlns:wp="http://schemas.openxmlformats.org/drawingml/2006/wordprocessingDrawing" xmlns:w10="urn:schemas-microsoft-com:office:word" xmlns:w="http://schemas.openxmlformats.org/wordprocessingml/2006/main" xmlns:w14="http://schemas.microsoft.com/office/word/2010/wordml" xmlns:w15="http://schemas.microsoft.com/office/word/2012/wordml" xmlns:w16se="http://schemas.microsoft.com/office/word/2015/wordml/symex" xmlns:wpg="http://schemas.microsoft.com/office/word/2010/wordprocessingGroup" xmlns:wpi="http://schemas.microsoft.com/office/word/2010/wordprocessingInk" xmlns:wne="http://schemas.microsoft.com/office/word/2006/wordml" xmlns:wps="http://schemas.microsoft.com/office/word/2010/wordprocessingShape" mc:Ignorable="w14 w15 w16se wp14">
   <w:abstractNum w:abstractNumId="0" w15:restartNumberingAfterBreak="0">
     <w:nsid w:val="041D7D95"/>
     <w:multiLevelType w:val="hybridMultilevel"/>
@@ -2104,14 +3022,14 @@
 </file>
 
 <file path=word/styles.xml><?xml version="1.0" encoding="utf-8"?>
-<w:styles xmlns:mc="http://schemas.openxmlformats.org/markup-compatibility/2006" xmlns:r="http://schemas.openxmlformats.org/officeDocument/2006/relationships" xmlns:w="http://schemas.openxmlformats.org/wordprocessingml/2006/main" xmlns:w14="http://schemas.microsoft.com/office/word/2010/wordml" xmlns:w15="http://schemas.microsoft.com/office/word/2012/wordml" xmlns:w16cex="http://schemas.microsoft.com/office/word/2018/wordml/cex" xmlns:w16cid="http://schemas.microsoft.com/office/word/2016/wordml/cid" xmlns:w16="http://schemas.microsoft.com/office/word/2018/wordml" xmlns:w16sdtdh="http://schemas.microsoft.com/office/word/2020/wordml/sdtdatahash" xmlns:w16se="http://schemas.microsoft.com/office/word/2015/wordml/symex" mc:Ignorable="w14 w15 w16se w16cid w16 w16cex w16sdtdh">
+<w:styles xmlns:mc="http://schemas.openxmlformats.org/markup-compatibility/2006" xmlns:r="http://schemas.openxmlformats.org/officeDocument/2006/relationships" xmlns:w="http://schemas.openxmlformats.org/wordprocessingml/2006/main" xmlns:w14="http://schemas.microsoft.com/office/word/2010/wordml" xmlns:w15="http://schemas.microsoft.com/office/word/2012/wordml" xmlns:w16se="http://schemas.microsoft.com/office/word/2015/wordml/symex" mc:Ignorable="w14 w15 w16se">
   <w:docDefaults>
     <w:rPrDefault>
       <w:rPr>
         <w:rFonts w:asciiTheme="minorHAnsi" w:eastAsiaTheme="minorHAnsi" w:hAnsiTheme="minorHAnsi" w:cstheme="minorBidi"/>
         <w:sz w:val="22"/>
         <w:szCs w:val="22"/>
-        <w:lang w:val="ru-BY" w:eastAsia="en-US" w:bidi="ar-SA"/>
+        <w:lang w:eastAsia="en-US" w:bidi="ar-SA"/>
       </w:rPr>
     </w:rPrDefault>
     <w:pPrDefault>
@@ -2120,7 +3038,7 @@
       </w:pPr>
     </w:pPrDefault>
   </w:docDefaults>
-  <w:latentStyles w:defLockedState="0" w:defUIPriority="99" w:defSemiHidden="0" w:defUnhideWhenUsed="0" w:defQFormat="0" w:count="376">
+  <w:latentStyles w:defLockedState="0" w:defUIPriority="99" w:defSemiHidden="0" w:defUnhideWhenUsed="0" w:defQFormat="0" w:count="371">
     <w:lsdException w:name="Normal" w:uiPriority="0" w:qFormat="1"/>
     <w:lsdException w:name="heading 1" w:uiPriority="9" w:qFormat="1"/>
     <w:lsdException w:name="heading 2" w:semiHidden="1" w:uiPriority="9" w:unhideWhenUsed="1" w:qFormat="1"/>
@@ -2492,23 +3410,18 @@
     <w:lsdException w:name="List Table 5 Dark Accent 6" w:uiPriority="50"/>
     <w:lsdException w:name="List Table 6 Colorful Accent 6" w:uiPriority="51"/>
     <w:lsdException w:name="List Table 7 Colorful Accent 6" w:uiPriority="52"/>
-    <w:lsdException w:name="Mention" w:semiHidden="1" w:unhideWhenUsed="1"/>
-    <w:lsdException w:name="Smart Hyperlink" w:semiHidden="1" w:unhideWhenUsed="1"/>
-    <w:lsdException w:name="Hashtag" w:semiHidden="1" w:unhideWhenUsed="1"/>
-    <w:lsdException w:name="Unresolved Mention" w:semiHidden="1" w:unhideWhenUsed="1"/>
-    <w:lsdException w:name="Smart Link" w:semiHidden="1" w:unhideWhenUsed="1"/>
   </w:latentStyles>
-  <w:style w:type="paragraph" w:default="1" w:styleId="a">
+  <w:style w:type="paragraph" w:default="1" w:styleId="Normal">
     <w:name w:val="Normal"/>
     <w:qFormat/>
   </w:style>
-  <w:style w:type="character" w:default="1" w:styleId="a0">
+  <w:style w:type="character" w:default="1" w:styleId="DefaultParagraphFont">
     <w:name w:val="Default Paragraph Font"/>
     <w:uiPriority w:val="1"/>
     <w:semiHidden/>
     <w:unhideWhenUsed/>
   </w:style>
-  <w:style w:type="table" w:default="1" w:styleId="a1">
+  <w:style w:type="table" w:default="1" w:styleId="TableNormal">
     <w:name w:val="Normal Table"/>
     <w:uiPriority w:val="99"/>
     <w:semiHidden/>
@@ -2523,15 +3436,15 @@
       </w:tblCellMar>
     </w:tblPr>
   </w:style>
-  <w:style w:type="numbering" w:default="1" w:styleId="a2">
+  <w:style w:type="numbering" w:default="1" w:styleId="NoList">
     <w:name w:val="No List"/>
     <w:uiPriority w:val="99"/>
     <w:semiHidden/>
     <w:unhideWhenUsed/>
   </w:style>
-  <w:style w:type="paragraph" w:styleId="a3">
+  <w:style w:type="paragraph" w:styleId="ListParagraph">
     <w:name w:val="List Paragraph"/>
-    <w:basedOn w:val="a"/>
+    <w:basedOn w:val="Normal"/>
     <w:uiPriority w:val="34"/>
     <w:qFormat/>
     <w:rsid w:val="00AD5AA3"/>

</xml_diff>